<commit_message>
Added step 5 to the doc
</commit_message>
<xml_diff>
--- a/Lab_1/Lab01_200045U_200742E.docx
+++ b/Lab_1/Lab01_200045U_200742E.docx
@@ -45,10 +45,56 @@
           <w:rFonts w:ascii="Times New Roman" w:hAnsi="Times New Roman" w:cs="Times New Roman"/>
           <w:b/>
           <w:bCs/>
-          <w:sz w:val="32"/>
-          <w:szCs w:val="32"/>
-        </w:rPr>
-      </w:pPr>
+          <w:sz w:val="28"/>
+          <w:szCs w:val="28"/>
+        </w:rPr>
+      </w:pPr>
+      <w:r>
+        <w:rPr>
+          <w:rFonts w:ascii="Times New Roman" w:hAnsi="Times New Roman" w:cs="Times New Roman"/>
+          <w:b/>
+          <w:bCs/>
+          <w:sz w:val="28"/>
+          <w:szCs w:val="28"/>
+        </w:rPr>
+        <w:t>Group Members</w:t>
+      </w:r>
+    </w:p>
+    <w:p>
+      <w:pPr>
+        <w:jc w:val="both"/>
+        <w:rPr>
+          <w:rFonts w:ascii="Times New Roman" w:hAnsi="Times New Roman" w:cs="Times New Roman"/>
+          <w:sz w:val="24"/>
+          <w:szCs w:val="24"/>
+        </w:rPr>
+      </w:pPr>
+      <w:r>
+        <w:rPr>
+          <w:rFonts w:ascii="Times New Roman" w:hAnsi="Times New Roman" w:cs="Times New Roman"/>
+          <w:sz w:val="24"/>
+          <w:szCs w:val="24"/>
+        </w:rPr>
+        <w:t>200045U – Aravinda H.W.K</w:t>
+      </w:r>
+    </w:p>
+    <w:p>
+      <w:pPr>
+        <w:jc w:val="both"/>
+        <w:rPr>
+          <w:rFonts w:ascii="Times New Roman" w:hAnsi="Times New Roman" w:cs="Times New Roman"/>
+          <w:sz w:val="24"/>
+          <w:szCs w:val="24"/>
+        </w:rPr>
+      </w:pPr>
+      <w:r>
+        <w:rPr>
+          <w:rFonts w:ascii="Times New Roman" w:hAnsi="Times New Roman" w:cs="Times New Roman"/>
+          <w:sz w:val="24"/>
+          <w:szCs w:val="24"/>
+        </w:rPr>
+        <w:t>200742E – Yapa Y.M.C.C.L.C</w:t>
+      </w:r>
     </w:p>
     <w:p>
       <w:pPr>
@@ -249,15 +295,7 @@
           <w:sz w:val="24"/>
           <w:szCs w:val="24"/>
         </w:rPr>
-        <w:t>the</w:t>
-      </w:r>
-      <w:r>
-        <w:rPr>
-          <w:rFonts w:ascii="Times New Roman" w:hAnsi="Times New Roman" w:cs="Times New Roman"/>
-          <w:sz w:val="24"/>
-          <w:szCs w:val="24"/>
-        </w:rPr>
-        <w:t xml:space="preserve"> linked list is initialized by inserting n random values, and m random values are generated for operations </w:t>
+        <w:t xml:space="preserve">the linked list is initialized by inserting n random values, and m random values are generated for operations </w:t>
       </w:r>
       <w:r>
         <w:rPr>
@@ -273,25 +311,7 @@
           <w:sz w:val="24"/>
           <w:szCs w:val="24"/>
         </w:rPr>
-        <w:t>(</w:t>
-      </w:r>
-      <w:proofErr w:type="spellStart"/>
-      <w:r>
-        <w:rPr>
-          <w:rFonts w:ascii="Times New Roman" w:hAnsi="Times New Roman" w:cs="Times New Roman"/>
-          <w:sz w:val="24"/>
-          <w:szCs w:val="24"/>
-        </w:rPr>
-        <w:t>opr_values</w:t>
-      </w:r>
-      <w:proofErr w:type="spellEnd"/>
-      <w:r>
-        <w:rPr>
-          <w:rFonts w:ascii="Times New Roman" w:hAnsi="Times New Roman" w:cs="Times New Roman"/>
-          <w:sz w:val="24"/>
-          <w:szCs w:val="24"/>
-        </w:rPr>
-        <w:t>)</w:t>
+        <w:t>(opr_values)</w:t>
       </w:r>
       <w:r>
         <w:rPr>
@@ -387,25 +407,7 @@
           <w:sz w:val="24"/>
           <w:szCs w:val="24"/>
         </w:rPr>
-        <w:t xml:space="preserve"> For instance, if there are 10,000 operations (m=10000) and 4 threads (</w:t>
-      </w:r>
-      <w:proofErr w:type="spellStart"/>
-      <w:r>
-        <w:rPr>
-          <w:rFonts w:ascii="Times New Roman" w:hAnsi="Times New Roman" w:cs="Times New Roman"/>
-          <w:sz w:val="24"/>
-          <w:szCs w:val="24"/>
-        </w:rPr>
-        <w:t>thread_count</w:t>
-      </w:r>
-      <w:proofErr w:type="spellEnd"/>
-      <w:r>
-        <w:rPr>
-          <w:rFonts w:ascii="Times New Roman" w:hAnsi="Times New Roman" w:cs="Times New Roman"/>
-          <w:sz w:val="24"/>
-          <w:szCs w:val="24"/>
-        </w:rPr>
-        <w:t>=4), each thread will handle 2,500 operations</w:t>
+        <w:t xml:space="preserve"> For instance, if there are 10,000 operations (m=10000) and 4 threads (thread_count=4), each thread will handle 2,500 operations</w:t>
       </w:r>
       <w:r>
         <w:rPr>
@@ -447,25 +449,7 @@
           <w:sz w:val="24"/>
           <w:szCs w:val="24"/>
         </w:rPr>
-        <w:t xml:space="preserve">Inside the </w:t>
-      </w:r>
-      <w:proofErr w:type="spellStart"/>
-      <w:r>
-        <w:rPr>
-          <w:rFonts w:ascii="Times New Roman" w:hAnsi="Times New Roman" w:cs="Times New Roman"/>
-          <w:sz w:val="24"/>
-          <w:szCs w:val="24"/>
-        </w:rPr>
-        <w:t>ThreadFunction</w:t>
-      </w:r>
-      <w:proofErr w:type="spellEnd"/>
-      <w:r>
-        <w:rPr>
-          <w:rFonts w:ascii="Times New Roman" w:hAnsi="Times New Roman" w:cs="Times New Roman"/>
-          <w:sz w:val="24"/>
-          <w:szCs w:val="24"/>
-        </w:rPr>
-        <w:t>, operations are first categorized based on the ratios</w:t>
+        <w:t>Inside the ThreadFunction, operations are first categorized based on the ratios</w:t>
       </w:r>
       <w:r>
         <w:rPr>
@@ -589,25 +573,7 @@
           <w:sz w:val="24"/>
           <w:szCs w:val="24"/>
         </w:rPr>
-        <w:t xml:space="preserve"> thread iterates through its assigned portion of the </w:t>
-      </w:r>
-      <w:proofErr w:type="spellStart"/>
-      <w:r>
-        <w:rPr>
-          <w:rFonts w:ascii="Times New Roman" w:hAnsi="Times New Roman" w:cs="Times New Roman"/>
-          <w:sz w:val="24"/>
-          <w:szCs w:val="24"/>
-        </w:rPr>
-        <w:t>opr_values</w:t>
-      </w:r>
-      <w:proofErr w:type="spellEnd"/>
-      <w:r>
-        <w:rPr>
-          <w:rFonts w:ascii="Times New Roman" w:hAnsi="Times New Roman" w:cs="Times New Roman"/>
-          <w:sz w:val="24"/>
-          <w:szCs w:val="24"/>
-        </w:rPr>
-        <w:t xml:space="preserve"> array. Depending on the operation (M, I, or D)</w:t>
+        <w:t xml:space="preserve"> thread iterates through its assigned portion of the opr_values array. Depending on the operation (M, I, or D)</w:t>
       </w:r>
       <w:r>
         <w:rPr>
@@ -1387,7 +1353,6 @@
                 <w:sz w:val="24"/>
                 <w:szCs w:val="24"/>
               </w:rPr>
-              <w:lastRenderedPageBreak/>
               <w:t>One mutex for entire list</w:t>
             </w:r>
           </w:p>
@@ -3947,6 +3912,7 @@
                 <w:sz w:val="24"/>
                 <w:szCs w:val="24"/>
               </w:rPr>
+              <w:lastRenderedPageBreak/>
               <w:t>Read-Write lock</w:t>
             </w:r>
           </w:p>
@@ -4194,7 +4160,6 @@
           <w:sz w:val="24"/>
           <w:szCs w:val="24"/>
         </w:rPr>
-        <w:lastRenderedPageBreak/>
         <w:t>Computer used</w:t>
       </w:r>
     </w:p>
@@ -4552,18 +4517,8 @@
           <w:sz w:val="24"/>
           <w:szCs w:val="24"/>
         </w:rPr>
-        <w:t xml:space="preserve">Compiler: </w:t>
-      </w:r>
-      <w:proofErr w:type="spellStart"/>
-      <w:r>
-        <w:rPr>
-          <w:rFonts w:ascii="Times New Roman" w:hAnsi="Times New Roman" w:cs="Times New Roman"/>
-          <w:sz w:val="24"/>
-          <w:szCs w:val="24"/>
-        </w:rPr>
-        <w:t>gcc</w:t>
-      </w:r>
-      <w:proofErr w:type="spellEnd"/>
+        <w:t>Compiler: gcc</w:t>
+      </w:r>
     </w:p>
     <w:p>
       <w:pPr>
@@ -4585,25 +4540,7 @@
           <w:sz w:val="24"/>
           <w:szCs w:val="24"/>
         </w:rPr>
-        <w:t xml:space="preserve">Libraries: </w:t>
-      </w:r>
-      <w:proofErr w:type="spellStart"/>
-      <w:r>
-        <w:rPr>
-          <w:rFonts w:ascii="Times New Roman" w:hAnsi="Times New Roman" w:cs="Times New Roman"/>
-          <w:sz w:val="24"/>
-          <w:szCs w:val="24"/>
-        </w:rPr>
-        <w:t>pthread</w:t>
-      </w:r>
-      <w:proofErr w:type="spellEnd"/>
-      <w:r>
-        <w:rPr>
-          <w:rFonts w:ascii="Times New Roman" w:hAnsi="Times New Roman" w:cs="Times New Roman"/>
-          <w:sz w:val="24"/>
-          <w:szCs w:val="24"/>
-        </w:rPr>
-        <w:t>, sys/time</w:t>
+        <w:t>Libraries: pthread, sys/time</w:t>
       </w:r>
     </w:p>
     <w:p>
@@ -4660,7 +4597,17 @@
           <w:sz w:val="32"/>
           <w:szCs w:val="32"/>
         </w:rPr>
-        <w:t>Step 4</w:t>
+        <w:t xml:space="preserve">Step </w:t>
+      </w:r>
+      <w:r>
+        <w:rPr>
+          <w:rFonts w:ascii="Times New Roman" w:hAnsi="Times New Roman" w:cs="Times New Roman"/>
+          <w:b/>
+          <w:bCs/>
+          <w:sz w:val="32"/>
+          <w:szCs w:val="32"/>
+        </w:rPr>
+        <w:t>5</w:t>
       </w:r>
     </w:p>
     <w:p>
@@ -4670,17 +4617,15 @@
           <w:rFonts w:ascii="Times New Roman" w:hAnsi="Times New Roman" w:cs="Times New Roman"/>
           <w:sz w:val="24"/>
           <w:szCs w:val="24"/>
-          <w:u w:val="single"/>
-        </w:rPr>
-      </w:pPr>
-      <w:r>
-        <w:rPr>
-          <w:rFonts w:ascii="Times New Roman" w:hAnsi="Times New Roman" w:cs="Times New Roman"/>
-          <w:sz w:val="24"/>
-          <w:szCs w:val="24"/>
-          <w:u w:val="single"/>
-        </w:rPr>
-        <w:t>Case 1</w:t>
+        </w:rPr>
+      </w:pPr>
+      <w:r>
+        <w:rPr>
+          <w:rFonts w:ascii="Times New Roman" w:hAnsi="Times New Roman" w:cs="Times New Roman"/>
+          <w:sz w:val="24"/>
+          <w:szCs w:val="24"/>
+        </w:rPr>
+        <w:t>Case 1 (mMember = 0.99)</w:t>
       </w:r>
     </w:p>
     <w:p>
@@ -4688,49 +4633,19 @@
         <w:jc w:val="both"/>
         <w:rPr>
           <w:rFonts w:ascii="Times New Roman" w:hAnsi="Times New Roman" w:cs="Times New Roman"/>
-          <w:sz w:val="24"/>
-          <w:szCs w:val="24"/>
-        </w:rPr>
-      </w:pPr>
-      <w:r>
-        <w:rPr>
-          <w:rFonts w:ascii="Times New Roman" w:hAnsi="Times New Roman" w:cs="Times New Roman"/>
-          <w:sz w:val="24"/>
-          <w:szCs w:val="24"/>
-        </w:rPr>
-        <w:t>In Case 1, with 99% of the operations being Member and the rest 0.5% each being Insert and Delete, it comprises only read operations. If the programs are run with a single thread for all the three implementations</w:t>
-      </w:r>
-      <w:r>
-        <w:rPr>
-          <w:rFonts w:ascii="Times New Roman" w:hAnsi="Times New Roman" w:cs="Times New Roman"/>
-          <w:sz w:val="24"/>
-          <w:szCs w:val="24"/>
-        </w:rPr>
-        <w:t xml:space="preserve"> </w:t>
-      </w:r>
-      <w:r>
-        <w:rPr>
-          <w:rFonts w:ascii="Times New Roman" w:hAnsi="Times New Roman" w:cs="Times New Roman"/>
-          <w:sz w:val="24"/>
-          <w:szCs w:val="24"/>
-        </w:rPr>
-        <w:t>the serial, mutex-based, and read-write lock-based</w:t>
-      </w:r>
-      <w:r>
-        <w:rPr>
-          <w:rFonts w:ascii="Times New Roman" w:hAnsi="Times New Roman" w:cs="Times New Roman"/>
-          <w:sz w:val="24"/>
-          <w:szCs w:val="24"/>
-        </w:rPr>
-        <w:t xml:space="preserve"> </w:t>
-      </w:r>
-      <w:r>
-        <w:rPr>
-          <w:rFonts w:ascii="Times New Roman" w:hAnsi="Times New Roman" w:cs="Times New Roman"/>
-          <w:sz w:val="24"/>
-          <w:szCs w:val="24"/>
-        </w:rPr>
-        <w:t>all of them work sequentially. Thus, their running times become almost the same. But the mutex and read-write lock implementations still bring more extra overheads with their locking and unlocking. This additional overhead implies that the execution times of the mutex and read-write lock programs are slightly greater than that of the serial program, as can be seen in Graph 1.</w:t>
+          <w:color w:val="FF0000"/>
+          <w:sz w:val="24"/>
+          <w:szCs w:val="24"/>
+        </w:rPr>
+      </w:pPr>
+      <w:r>
+        <w:rPr>
+          <w:rFonts w:ascii="Times New Roman" w:hAnsi="Times New Roman" w:cs="Times New Roman"/>
+          <w:color w:val="FF0000"/>
+          <w:sz w:val="24"/>
+          <w:szCs w:val="24"/>
+        </w:rPr>
+        <w:t>Add graph</w:t>
       </w:r>
     </w:p>
     <w:p>
@@ -4748,7 +4663,7 @@
           <w:sz w:val="24"/>
           <w:szCs w:val="24"/>
         </w:rPr>
-        <w:t>Contention in a multi-threaded setting is provided by using a mutex to guard the linked list; this is despite threads reading the list, which could have been done concurrently. This contention raises execution time because threads must wait. Consequently, the execution time for the mutex-based program increases when more threads are used because of increased contention and blocking. In contrast, the read-write lock implementation does allow the reads to proceed in parallel, and hence it reduces execution times with an increasing number of threads being used. However, this improvement in performance diminishes when the ratio of Insert and Delete operations increases.</w:t>
+        <w:t>In case 1, there are more read-heavy operations compared to write operations. Hence, Read-write locks significantly outperforms mutex locks because, read-write locks allow multiple concurrent reads. Mutex locks, on the other hand, make all threads to wait till one read or write operation ends.</w:t>
       </w:r>
     </w:p>
     <w:p>
@@ -4760,6 +4675,70 @@
           <w:szCs w:val="24"/>
         </w:rPr>
       </w:pPr>
+      <w:r>
+        <w:rPr>
+          <w:rFonts w:ascii="Times New Roman" w:hAnsi="Times New Roman" w:cs="Times New Roman"/>
+          <w:sz w:val="24"/>
+          <w:szCs w:val="24"/>
+        </w:rPr>
+        <w:t>When increasing the number of threads, execution times for read-write lock operations decreases as they scale better compared to mutex locks.  M</w:t>
+      </w:r>
+      <w:r>
+        <w:rPr>
+          <w:rFonts w:ascii="Times New Roman" w:hAnsi="Times New Roman" w:cs="Times New Roman"/>
+          <w:sz w:val="24"/>
+          <w:szCs w:val="24"/>
+        </w:rPr>
+        <w:t>utex</w:t>
+      </w:r>
+      <w:r>
+        <w:rPr>
+          <w:rFonts w:ascii="Times New Roman" w:hAnsi="Times New Roman" w:cs="Times New Roman"/>
+          <w:sz w:val="24"/>
+          <w:szCs w:val="24"/>
+        </w:rPr>
+        <w:t xml:space="preserve"> locks</w:t>
+      </w:r>
+      <w:r>
+        <w:rPr>
+          <w:rFonts w:ascii="Times New Roman" w:hAnsi="Times New Roman" w:cs="Times New Roman"/>
+          <w:sz w:val="24"/>
+          <w:szCs w:val="24"/>
+        </w:rPr>
+        <w:t xml:space="preserve"> </w:t>
+      </w:r>
+      <w:r>
+        <w:rPr>
+          <w:rFonts w:ascii="Times New Roman" w:hAnsi="Times New Roman" w:cs="Times New Roman"/>
+          <w:sz w:val="24"/>
+          <w:szCs w:val="24"/>
+        </w:rPr>
+        <w:t>cannot</w:t>
+      </w:r>
+      <w:r>
+        <w:rPr>
+          <w:rFonts w:ascii="Times New Roman" w:hAnsi="Times New Roman" w:cs="Times New Roman"/>
+          <w:sz w:val="24"/>
+          <w:szCs w:val="24"/>
+        </w:rPr>
+        <w:t xml:space="preserve"> differentiate between read and write operations</w:t>
+      </w:r>
+      <w:r>
+        <w:rPr>
+          <w:rFonts w:ascii="Times New Roman" w:hAnsi="Times New Roman" w:cs="Times New Roman"/>
+          <w:sz w:val="24"/>
+          <w:szCs w:val="24"/>
+        </w:rPr>
+        <w:t xml:space="preserve"> creating</w:t>
+      </w:r>
+      <w:r>
+        <w:rPr>
+          <w:rFonts w:ascii="Times New Roman" w:hAnsi="Times New Roman" w:cs="Times New Roman"/>
+          <w:sz w:val="24"/>
+          <w:szCs w:val="24"/>
+        </w:rPr>
+        <w:t xml:space="preserve"> create unnecessary contention and serialization even for read-only operations.</w:t>
+      </w:r>
     </w:p>
     <w:p>
       <w:pPr>
@@ -4776,7 +4755,7 @@
           <w:sz w:val="24"/>
           <w:szCs w:val="24"/>
         </w:rPr>
-        <w:t>Graph 1: Execution Time vs. Program for Case 1</w:t>
+        <w:t>Case 2 (mMember = 0.9)</w:t>
       </w:r>
     </w:p>
     <w:p>
@@ -4784,10 +4763,20 @@
         <w:jc w:val="both"/>
         <w:rPr>
           <w:rFonts w:ascii="Times New Roman" w:hAnsi="Times New Roman" w:cs="Times New Roman"/>
-          <w:sz w:val="24"/>
-          <w:szCs w:val="24"/>
-        </w:rPr>
-      </w:pPr>
+          <w:color w:val="FF0000"/>
+          <w:sz w:val="24"/>
+          <w:szCs w:val="24"/>
+        </w:rPr>
+      </w:pPr>
+      <w:r>
+        <w:rPr>
+          <w:rFonts w:ascii="Times New Roman" w:hAnsi="Times New Roman" w:cs="Times New Roman"/>
+          <w:color w:val="FF0000"/>
+          <w:sz w:val="24"/>
+          <w:szCs w:val="24"/>
+        </w:rPr>
+        <w:t>Add graph</w:t>
+      </w:r>
     </w:p>
     <w:p>
       <w:pPr>
@@ -4796,17 +4785,160 @@
           <w:rFonts w:ascii="Times New Roman" w:hAnsi="Times New Roman" w:cs="Times New Roman"/>
           <w:sz w:val="24"/>
           <w:szCs w:val="24"/>
-          <w:u w:val="single"/>
-        </w:rPr>
-      </w:pPr>
-      <w:r>
-        <w:rPr>
-          <w:rFonts w:ascii="Times New Roman" w:hAnsi="Times New Roman" w:cs="Times New Roman"/>
-          <w:sz w:val="24"/>
-          <w:szCs w:val="24"/>
-          <w:u w:val="single"/>
-        </w:rPr>
-        <w:t>Case 2</w:t>
+        </w:rPr>
+      </w:pPr>
+      <w:r>
+        <w:rPr>
+          <w:rFonts w:ascii="Times New Roman" w:hAnsi="Times New Roman" w:cs="Times New Roman"/>
+          <w:sz w:val="24"/>
+          <w:szCs w:val="24"/>
+        </w:rPr>
+        <w:lastRenderedPageBreak/>
+        <w:t xml:space="preserve">In this </w:t>
+      </w:r>
+      <w:r>
+        <w:rPr>
+          <w:rFonts w:ascii="Times New Roman" w:hAnsi="Times New Roman" w:cs="Times New Roman"/>
+          <w:sz w:val="24"/>
+          <w:szCs w:val="24"/>
+        </w:rPr>
+        <w:t>case</w:t>
+      </w:r>
+      <w:r>
+        <w:rPr>
+          <w:rFonts w:ascii="Times New Roman" w:hAnsi="Times New Roman" w:cs="Times New Roman"/>
+          <w:sz w:val="24"/>
+          <w:szCs w:val="24"/>
+        </w:rPr>
+        <w:t xml:space="preserve">, </w:t>
+      </w:r>
+      <w:r>
+        <w:rPr>
+          <w:rFonts w:ascii="Times New Roman" w:hAnsi="Times New Roman" w:cs="Times New Roman"/>
+          <w:sz w:val="24"/>
+          <w:szCs w:val="24"/>
+        </w:rPr>
+        <w:t>although</w:t>
+      </w:r>
+      <w:r>
+        <w:rPr>
+          <w:rFonts w:ascii="Times New Roman" w:hAnsi="Times New Roman" w:cs="Times New Roman"/>
+          <w:sz w:val="24"/>
+          <w:szCs w:val="24"/>
+        </w:rPr>
+        <w:t xml:space="preserve"> </w:t>
+      </w:r>
+      <w:r>
+        <w:rPr>
+          <w:rFonts w:ascii="Times New Roman" w:hAnsi="Times New Roman" w:cs="Times New Roman"/>
+          <w:sz w:val="24"/>
+          <w:szCs w:val="24"/>
+        </w:rPr>
+        <w:t>member operations decrease operations are mostly</w:t>
+      </w:r>
+      <w:r>
+        <w:rPr>
+          <w:rFonts w:ascii="Times New Roman" w:hAnsi="Times New Roman" w:cs="Times New Roman"/>
+          <w:sz w:val="24"/>
+          <w:szCs w:val="24"/>
+        </w:rPr>
+        <w:t xml:space="preserve"> read</w:t>
+      </w:r>
+      <w:r>
+        <w:rPr>
+          <w:rFonts w:ascii="Times New Roman" w:hAnsi="Times New Roman" w:cs="Times New Roman"/>
+          <w:sz w:val="24"/>
+          <w:szCs w:val="24"/>
+        </w:rPr>
+        <w:t xml:space="preserve"> operations. B</w:t>
+      </w:r>
+      <w:r>
+        <w:rPr>
+          <w:rFonts w:ascii="Times New Roman" w:hAnsi="Times New Roman" w:cs="Times New Roman"/>
+          <w:sz w:val="24"/>
+          <w:szCs w:val="24"/>
+        </w:rPr>
+        <w:t>ut</w:t>
+      </w:r>
+      <w:r>
+        <w:rPr>
+          <w:rFonts w:ascii="Times New Roman" w:hAnsi="Times New Roman" w:cs="Times New Roman"/>
+          <w:sz w:val="24"/>
+          <w:szCs w:val="24"/>
+        </w:rPr>
+        <w:t xml:space="preserve"> </w:t>
+      </w:r>
+      <w:r>
+        <w:rPr>
+          <w:rFonts w:ascii="Times New Roman" w:hAnsi="Times New Roman" w:cs="Times New Roman"/>
+          <w:sz w:val="24"/>
+          <w:szCs w:val="24"/>
+        </w:rPr>
+        <w:t>slight increase in insertions and deletions introduces write contention</w:t>
+      </w:r>
+      <w:r>
+        <w:rPr>
+          <w:rFonts w:ascii="Times New Roman" w:hAnsi="Times New Roman" w:cs="Times New Roman"/>
+          <w:sz w:val="24"/>
+          <w:szCs w:val="24"/>
+        </w:rPr>
+        <w:t>s</w:t>
+      </w:r>
+      <w:r>
+        <w:rPr>
+          <w:rFonts w:ascii="Times New Roman" w:hAnsi="Times New Roman" w:cs="Times New Roman"/>
+          <w:sz w:val="24"/>
+          <w:szCs w:val="24"/>
+        </w:rPr>
+        <w:t>.</w:t>
+      </w:r>
+      <w:r>
+        <w:rPr>
+          <w:rFonts w:ascii="Times New Roman" w:hAnsi="Times New Roman" w:cs="Times New Roman"/>
+          <w:sz w:val="24"/>
+          <w:szCs w:val="24"/>
+        </w:rPr>
+        <w:t xml:space="preserve"> </w:t>
+      </w:r>
+      <w:r>
+        <w:rPr>
+          <w:rFonts w:ascii="Times New Roman" w:hAnsi="Times New Roman" w:cs="Times New Roman"/>
+          <w:sz w:val="24"/>
+          <w:szCs w:val="24"/>
+        </w:rPr>
+        <w:t xml:space="preserve">Read-write locks still outperform mutexes, but the </w:t>
+      </w:r>
+      <w:r>
+        <w:rPr>
+          <w:rFonts w:ascii="Times New Roman" w:hAnsi="Times New Roman" w:cs="Times New Roman"/>
+          <w:sz w:val="24"/>
+          <w:szCs w:val="24"/>
+        </w:rPr>
+        <w:t>difference is decreased</w:t>
+      </w:r>
+      <w:r>
+        <w:rPr>
+          <w:rFonts w:ascii="Times New Roman" w:hAnsi="Times New Roman" w:cs="Times New Roman"/>
+          <w:sz w:val="24"/>
+          <w:szCs w:val="24"/>
+        </w:rPr>
+        <w:t xml:space="preserve"> due to the increased frequency of write operations that require exclusive access to the </w:t>
+      </w:r>
+      <w:r>
+        <w:rPr>
+          <w:rFonts w:ascii="Times New Roman" w:hAnsi="Times New Roman" w:cs="Times New Roman"/>
+          <w:sz w:val="24"/>
+          <w:szCs w:val="24"/>
+        </w:rPr>
+        <w:t xml:space="preserve">linked </w:t>
+      </w:r>
+      <w:r>
+        <w:rPr>
+          <w:rFonts w:ascii="Times New Roman" w:hAnsi="Times New Roman" w:cs="Times New Roman"/>
+          <w:sz w:val="24"/>
+          <w:szCs w:val="24"/>
+        </w:rPr>
+        <w:t>list.</w:t>
       </w:r>
     </w:p>
     <w:p>
@@ -4824,8 +4956,7 @@
           <w:sz w:val="24"/>
           <w:szCs w:val="24"/>
         </w:rPr>
-        <w:lastRenderedPageBreak/>
-        <w:t>In Case 2, with 90% operations being Member, and both Insert and Delete being 5%, all programs show increased execution time compared to Case 1. This increase is due to the higher proportion of Insert and Delete operations, which are more time-consuming because of node creation and destruction.</w:t>
+        <w:t>Case 3 (mMember = 0.5)</w:t>
       </w:r>
     </w:p>
     <w:p>
@@ -4833,17 +4964,19 @@
         <w:jc w:val="both"/>
         <w:rPr>
           <w:rFonts w:ascii="Times New Roman" w:hAnsi="Times New Roman" w:cs="Times New Roman"/>
-          <w:sz w:val="24"/>
-          <w:szCs w:val="24"/>
-        </w:rPr>
-      </w:pPr>
-      <w:r>
-        <w:rPr>
-          <w:rFonts w:ascii="Times New Roman" w:hAnsi="Times New Roman" w:cs="Times New Roman"/>
-          <w:sz w:val="24"/>
-          <w:szCs w:val="24"/>
-        </w:rPr>
-        <w:t>As in Case 1, the performance of Program B (mutex-based) deteriorates with a growing number of threads, but the slope is less steep. This could be because there are fewer chances for parallel execution owing to the reduced proportion of Member operations, and hence less contention over mutexes. Further, Program C—with a read–write lock—takes additional advantage from parallel read operations. However, the improvement in performance is less significant than in Case 1 owing to a higher number of Insert and Delete operations as compared to Case 1.</w:t>
+          <w:color w:val="FF0000"/>
+          <w:sz w:val="24"/>
+          <w:szCs w:val="24"/>
+        </w:rPr>
+      </w:pPr>
+      <w:r>
+        <w:rPr>
+          <w:rFonts w:ascii="Times New Roman" w:hAnsi="Times New Roman" w:cs="Times New Roman"/>
+          <w:color w:val="FF0000"/>
+          <w:sz w:val="24"/>
+          <w:szCs w:val="24"/>
+        </w:rPr>
+        <w:t>Add graph</w:t>
       </w:r>
     </w:p>
     <w:p>
@@ -4855,170 +4988,118 @@
           <w:szCs w:val="24"/>
         </w:rPr>
       </w:pPr>
-    </w:p>
-    <w:p>
-      <w:pPr>
-        <w:jc w:val="both"/>
-        <w:rPr>
-          <w:rFonts w:ascii="Times New Roman" w:hAnsi="Times New Roman" w:cs="Times New Roman"/>
-          <w:sz w:val="24"/>
-          <w:szCs w:val="24"/>
-        </w:rPr>
-      </w:pPr>
-      <w:r>
-        <w:rPr>
-          <w:rFonts w:ascii="Times New Roman" w:hAnsi="Times New Roman" w:cs="Times New Roman"/>
-          <w:sz w:val="24"/>
-          <w:szCs w:val="24"/>
-        </w:rPr>
-        <w:t>Graph 2 - Execution Time vs. Program for Case 2</w:t>
-      </w:r>
-    </w:p>
-    <w:p>
-      <w:pPr>
-        <w:jc w:val="both"/>
-        <w:rPr>
-          <w:rFonts w:ascii="Times New Roman" w:hAnsi="Times New Roman" w:cs="Times New Roman"/>
-          <w:sz w:val="24"/>
-          <w:szCs w:val="24"/>
-        </w:rPr>
-      </w:pPr>
-    </w:p>
-    <w:p>
-      <w:pPr>
-        <w:jc w:val="both"/>
-        <w:rPr>
-          <w:rFonts w:ascii="Times New Roman" w:hAnsi="Times New Roman" w:cs="Times New Roman"/>
-          <w:sz w:val="24"/>
-          <w:szCs w:val="24"/>
-          <w:u w:val="single"/>
-        </w:rPr>
-      </w:pPr>
-      <w:r>
-        <w:rPr>
-          <w:rFonts w:ascii="Times New Roman" w:hAnsi="Times New Roman" w:cs="Times New Roman"/>
-          <w:sz w:val="24"/>
-          <w:szCs w:val="24"/>
-          <w:u w:val="single"/>
-        </w:rPr>
-        <w:t>Case 3</w:t>
-      </w:r>
-    </w:p>
-    <w:p>
-      <w:pPr>
-        <w:jc w:val="both"/>
-        <w:rPr>
-          <w:rFonts w:ascii="Times New Roman" w:hAnsi="Times New Roman" w:cs="Times New Roman"/>
-          <w:sz w:val="24"/>
-          <w:szCs w:val="24"/>
-        </w:rPr>
-      </w:pPr>
-      <w:r>
-        <w:rPr>
-          <w:rFonts w:ascii="Times New Roman" w:hAnsi="Times New Roman" w:cs="Times New Roman"/>
-          <w:sz w:val="24"/>
-          <w:szCs w:val="24"/>
-        </w:rPr>
-        <w:t>In Case 3, where the operations are shared equally among Member, Insert and Delete (50% Member, and 25% each Insert and Delete), all the programs significantly increase their execution times. This is because both Insert and Delete are more time-consuming operations when compared to the Member one.</w:t>
-      </w:r>
-    </w:p>
-    <w:p>
-      <w:pPr>
-        <w:jc w:val="both"/>
-        <w:rPr>
-          <w:rFonts w:ascii="Times New Roman" w:hAnsi="Times New Roman" w:cs="Times New Roman"/>
-          <w:sz w:val="24"/>
-          <w:szCs w:val="24"/>
-        </w:rPr>
-      </w:pPr>
-      <w:r>
-        <w:rPr>
-          <w:rFonts w:ascii="Times New Roman" w:hAnsi="Times New Roman" w:cs="Times New Roman"/>
-          <w:sz w:val="24"/>
-          <w:szCs w:val="24"/>
-        </w:rPr>
-        <w:t>In this case, due to the high extent of blocking of threads, the mutex-based program, that is Program B, performs worse than the serial one. The gap widens with the decrease in number of threads, since there would be less blocking effect when fewer threads compete for the same resource. Program C (read-write lock) also degrades compared to both previous cases. This is because of the high fraction of write operations, in which the advantage coming from parallel read operations is reduced and the whole parallel programs, B and C, are degraded.</w:t>
-      </w:r>
-    </w:p>
-    <w:p>
-      <w:pPr>
-        <w:jc w:val="both"/>
-        <w:rPr>
-          <w:rFonts w:ascii="Times New Roman" w:hAnsi="Times New Roman" w:cs="Times New Roman"/>
-          <w:sz w:val="24"/>
-          <w:szCs w:val="24"/>
-        </w:rPr>
-      </w:pPr>
-      <w:r>
-        <w:rPr>
-          <w:rFonts w:ascii="Times New Roman" w:hAnsi="Times New Roman" w:cs="Times New Roman"/>
-          <w:sz w:val="24"/>
-          <w:szCs w:val="24"/>
-        </w:rPr>
-        <w:t xml:space="preserve">Graph </w:t>
-      </w:r>
-      <w:r>
-        <w:rPr>
-          <w:rFonts w:ascii="Times New Roman" w:hAnsi="Times New Roman" w:cs="Times New Roman"/>
-          <w:sz w:val="24"/>
-          <w:szCs w:val="24"/>
-        </w:rPr>
-        <w:t>3</w:t>
-      </w:r>
-      <w:r>
-        <w:rPr>
-          <w:rFonts w:ascii="Times New Roman" w:hAnsi="Times New Roman" w:cs="Times New Roman"/>
-          <w:sz w:val="24"/>
-          <w:szCs w:val="24"/>
-        </w:rPr>
-        <w:t xml:space="preserve"> - Execution Time vs. Program for Case </w:t>
-      </w:r>
-      <w:r>
-        <w:rPr>
-          <w:rFonts w:ascii="Times New Roman" w:hAnsi="Times New Roman" w:cs="Times New Roman"/>
-          <w:sz w:val="24"/>
-          <w:szCs w:val="24"/>
-        </w:rPr>
-        <w:t>3</w:t>
-      </w:r>
-    </w:p>
-    <w:p>
-      <w:pPr>
-        <w:jc w:val="both"/>
-        <w:rPr>
-          <w:rFonts w:ascii="Times New Roman" w:hAnsi="Times New Roman" w:cs="Times New Roman"/>
-          <w:sz w:val="24"/>
-          <w:szCs w:val="24"/>
-        </w:rPr>
-      </w:pPr>
-    </w:p>
-    <w:p>
-      <w:pPr>
-        <w:jc w:val="both"/>
-        <w:rPr>
-          <w:rFonts w:ascii="Times New Roman" w:hAnsi="Times New Roman" w:cs="Times New Roman"/>
-          <w:sz w:val="24"/>
-          <w:szCs w:val="24"/>
-        </w:rPr>
-      </w:pPr>
-      <w:r>
-        <w:rPr>
-          <w:rFonts w:ascii="Times New Roman" w:hAnsi="Times New Roman" w:cs="Times New Roman"/>
-          <w:sz w:val="24"/>
-          <w:szCs w:val="24"/>
-        </w:rPr>
-        <w:t>In summary, parallel implementations of linked list operations are most effective when the workload is dominated by read operations. As the proportion of write operations increases, the performance of these parallel implementations tends to degrade due to increased thread contention and blocking.</w:t>
-      </w:r>
-    </w:p>
-    <w:p>
-      <w:pPr>
-        <w:jc w:val="both"/>
-        <w:rPr>
-          <w:rFonts w:ascii="Times New Roman" w:hAnsi="Times New Roman" w:cs="Times New Roman"/>
-          <w:sz w:val="24"/>
-          <w:szCs w:val="24"/>
-        </w:rPr>
-      </w:pPr>
+      <w:r>
+        <w:rPr>
+          <w:rFonts w:ascii="Times New Roman" w:hAnsi="Times New Roman" w:cs="Times New Roman"/>
+          <w:sz w:val="24"/>
+          <w:szCs w:val="24"/>
+        </w:rPr>
+        <w:t>In this case</w:t>
+      </w:r>
+      <w:r>
+        <w:rPr>
+          <w:rFonts w:ascii="Times New Roman" w:hAnsi="Times New Roman" w:cs="Times New Roman"/>
+          <w:sz w:val="24"/>
+          <w:szCs w:val="24"/>
+        </w:rPr>
+        <w:t>,</w:t>
+      </w:r>
+      <w:r>
+        <w:rPr>
+          <w:rFonts w:ascii="Times New Roman" w:hAnsi="Times New Roman" w:cs="Times New Roman"/>
+          <w:sz w:val="24"/>
+          <w:szCs w:val="24"/>
+        </w:rPr>
+        <w:t xml:space="preserve"> as write operations are sufficiently </w:t>
+      </w:r>
+      <w:r>
+        <w:rPr>
+          <w:rFonts w:ascii="Times New Roman" w:hAnsi="Times New Roman" w:cs="Times New Roman"/>
+          <w:sz w:val="24"/>
+          <w:szCs w:val="24"/>
+        </w:rPr>
+        <w:t xml:space="preserve">large, </w:t>
+      </w:r>
+      <w:r>
+        <w:rPr>
+          <w:rFonts w:ascii="Times New Roman" w:hAnsi="Times New Roman" w:cs="Times New Roman"/>
+          <w:sz w:val="24"/>
+          <w:szCs w:val="24"/>
+        </w:rPr>
+        <w:t>write</w:t>
+      </w:r>
+      <w:r>
+        <w:rPr>
+          <w:rFonts w:ascii="Times New Roman" w:hAnsi="Times New Roman" w:cs="Times New Roman"/>
+          <w:sz w:val="24"/>
+          <w:szCs w:val="24"/>
+        </w:rPr>
+        <w:t xml:space="preserve"> operations</w:t>
+      </w:r>
+      <w:r>
+        <w:rPr>
+          <w:rFonts w:ascii="Times New Roman" w:hAnsi="Times New Roman" w:cs="Times New Roman"/>
+          <w:sz w:val="24"/>
+          <w:szCs w:val="24"/>
+        </w:rPr>
+        <w:t xml:space="preserve"> require exclusive locks, leading to contention among threads trying to perform write operations</w:t>
+      </w:r>
+      <w:r>
+        <w:rPr>
+          <w:rFonts w:ascii="Times New Roman" w:hAnsi="Times New Roman" w:cs="Times New Roman"/>
+          <w:sz w:val="24"/>
+          <w:szCs w:val="24"/>
+        </w:rPr>
+        <w:t>. Hence, R</w:t>
+      </w:r>
+      <w:r>
+        <w:rPr>
+          <w:rFonts w:ascii="Times New Roman" w:hAnsi="Times New Roman" w:cs="Times New Roman"/>
+          <w:sz w:val="24"/>
+          <w:szCs w:val="24"/>
+        </w:rPr>
+        <w:t xml:space="preserve">ead-write locks and mutex locks perform </w:t>
+      </w:r>
+      <w:r>
+        <w:rPr>
+          <w:rFonts w:ascii="Times New Roman" w:hAnsi="Times New Roman" w:cs="Times New Roman"/>
+          <w:sz w:val="24"/>
+          <w:szCs w:val="24"/>
+        </w:rPr>
+        <w:t xml:space="preserve">somewhat </w:t>
+      </w:r>
+      <w:r>
+        <w:rPr>
+          <w:rFonts w:ascii="Times New Roman" w:hAnsi="Times New Roman" w:cs="Times New Roman"/>
+          <w:sz w:val="24"/>
+          <w:szCs w:val="24"/>
+        </w:rPr>
+        <w:t>similarly</w:t>
+      </w:r>
+      <w:r>
+        <w:rPr>
+          <w:rFonts w:ascii="Times New Roman" w:hAnsi="Times New Roman" w:cs="Times New Roman"/>
+          <w:sz w:val="24"/>
+          <w:szCs w:val="24"/>
+        </w:rPr>
+        <w:t>. As the B</w:t>
+      </w:r>
+      <w:r>
+        <w:rPr>
+          <w:rFonts w:ascii="Times New Roman" w:hAnsi="Times New Roman" w:cs="Times New Roman"/>
+          <w:sz w:val="24"/>
+          <w:szCs w:val="24"/>
+        </w:rPr>
+        <w:t>enefit of concurrency diminish</w:t>
+      </w:r>
+      <w:r>
+        <w:rPr>
+          <w:rFonts w:ascii="Times New Roman" w:hAnsi="Times New Roman" w:cs="Times New Roman"/>
+          <w:sz w:val="24"/>
+          <w:szCs w:val="24"/>
+        </w:rPr>
+        <w:t xml:space="preserve">es, increasing the number of threads make more overhead to the overall algorithm resulting in increasing of execution times of high number of threads. </w:t>
+      </w:r>
     </w:p>
     <w:sectPr>
       <w:pgSz w:w="12240" w:h="15840"/>
@@ -6311,7 +6392,7 @@
   <w:style w:type="paragraph" w:default="1" w:styleId="Normal">
     <w:name w:val="Normal"/>
     <w:qFormat/>
-    <w:rsid w:val="00E013FC"/>
+    <w:rsid w:val="00404C6E"/>
   </w:style>
   <w:style w:type="paragraph" w:styleId="Heading1">
     <w:name w:val="heading 1"/>
@@ -6515,6 +6596,7 @@
   <w:style w:type="character" w:default="1" w:styleId="DefaultParagraphFont">
     <w:name w:val="Default Paragraph Font"/>
     <w:uiPriority w:val="1"/>
+    <w:semiHidden/>
     <w:unhideWhenUsed/>
   </w:style>
   <w:style w:type="table" w:default="1" w:styleId="TableNormal">

</xml_diff>